<commit_message>
added Eagle schematic file
</commit_message>
<xml_diff>
--- a/requirements/ArtifactManagement.docx
+++ b/requirements/ArtifactManagement.docx
@@ -413,34 +413,37 @@
         <w:t>provides</w:t>
       </w:r>
       <w:r>
-        <w:t xml:space="preserve"> one</w:t>
+        <w:t xml:space="preserve"> </w:t>
+      </w:r>
+      <w:r>
+        <w:t>a</w:t>
       </w:r>
       <w:r>
         <w:t xml:space="preserve"> central repository for </w:t>
       </w:r>
       <w:r>
-        <w:t>{</w:t>
-      </w:r>
-      <w:r>
-        <w:t xml:space="preserve">all </w:t>
+        <w:t xml:space="preserve">{ </w:t>
+      </w:r>
+      <w:r>
+        <w:t>all</w:t>
+      </w:r>
+      <w:r>
+        <w:t xml:space="preserve"> | </w:t>
+      </w:r>
+      <w:r>
+        <w:t>project-related</w:t>
+      </w:r>
+      <w:r>
+        <w:t>}</w:t>
+      </w:r>
+      <w:r>
+        <w:t xml:space="preserve"> </w:t>
       </w:r>
       <w:r>
         <w:t>document</w:t>
       </w:r>
       <w:r>
-        <w:t xml:space="preserve">s | project-related </w:t>
-      </w:r>
-      <w:r>
-        <w:t>document</w:t>
-      </w:r>
-      <w:r>
         <w:t>s</w:t>
-      </w:r>
-      <w:r>
-        <w:t xml:space="preserve"> only</w:t>
-      </w:r>
-      <w:r>
-        <w:t>}</w:t>
       </w:r>
     </w:p>
     <w:p>
@@ -455,7 +458,13 @@
         <w:t xml:space="preserve">each project will be represented by a project portfolio </w:t>
       </w:r>
       <w:r>
-        <w:t>(a repository)</w:t>
+        <w:t xml:space="preserve">(a </w:t>
+      </w:r>
+      <w:r>
+        <w:t xml:space="preserve">GitHub </w:t>
+      </w:r>
+      <w:r>
+        <w:t>repository)</w:t>
       </w:r>
     </w:p>
     <w:p>
@@ -539,7 +548,16 @@
         </w:numPr>
       </w:pPr>
       <w:r>
-        <w:t>project portfolio will help new team members come up to speed quickly</w:t>
+        <w:t xml:space="preserve">project portfolio will help new team members come up to speed </w:t>
+      </w:r>
+      <w:r>
+        <w:t xml:space="preserve">more </w:t>
+      </w:r>
+      <w:r>
+        <w:t>quick</w:t>
+      </w:r>
+      <w:r>
+        <w:t>ly</w:t>
       </w:r>
     </w:p>
     <w:p>
@@ -843,8 +861,6 @@
             <w:r>
               <w:t>s</w:t>
             </w:r>
-            <w:bookmarkStart w:id="0" w:name="_GoBack"/>
-            <w:bookmarkEnd w:id="0"/>
           </w:p>
         </w:tc>
       </w:tr>
@@ -2082,7 +2098,24 @@
     </w:p>
     <w:p>
       <w:r>
-        <w:t>XXX</w:t>
+        <w:t xml:space="preserve">The following table enumerates items that should be resolved before an artifact management system is rolled out.  </w:t>
+      </w:r>
+      <w:r>
+        <w:t>Resolved items are g</w:t>
+      </w:r>
+      <w:r>
+        <w:t>reyed</w:t>
+      </w:r>
+      <w:r>
+        <w:t>-</w:t>
+      </w:r>
+      <w:r>
+        <w:t>out</w:t>
+      </w:r>
+      <w:bookmarkStart w:id="0" w:name="_GoBack"/>
+      <w:bookmarkEnd w:id="0"/>
+      <w:r>
+        <w:t>.</w:t>
       </w:r>
     </w:p>
     <w:tbl>
@@ -2107,13 +2140,21 @@
           <w:tcPr>
             <w:tcW w:w="4507" w:type="dxa"/>
           </w:tcPr>
-          <w:p/>
+          <w:p>
+            <w:r>
+              <w:t>Issue</w:t>
+            </w:r>
+          </w:p>
         </w:tc>
         <w:tc>
           <w:tcPr>
             <w:tcW w:w="4230" w:type="dxa"/>
           </w:tcPr>
-          <w:p/>
+          <w:p>
+            <w:r>
+              <w:t>Status</w:t>
+            </w:r>
+          </w:p>
         </w:tc>
       </w:tr>
       <w:tr>
@@ -2133,7 +2174,13 @@
           </w:tcPr>
           <w:p>
             <w:r>
-              <w:t>Do we want to include all documentation (research, trade studies, journal articles, conference papers, posters, etc.)?</w:t>
+              <w:t>Do we want to include all documentation (research, trade studies, journal articles, conference papers, posters, etc.)</w:t>
+            </w:r>
+            <w:r>
+              <w:t xml:space="preserve"> or just select project documentation</w:t>
+            </w:r>
+            <w:r>
+              <w:t>?</w:t>
             </w:r>
           </w:p>
         </w:tc>
@@ -2141,11 +2188,6 @@
           <w:tcPr>
             <w:tcW w:w="4230" w:type="dxa"/>
           </w:tcPr>
-          <w:p>
-            <w:r>
-              <w:t xml:space="preserve">Probably, yes.  </w:t>
-            </w:r>
-          </w:p>
           <w:p>
             <w:pPr>
               <w:pStyle w:val="ListParagraph"/>

</xml_diff>

<commit_message>
deleted component from schematic and thus board
</commit_message>
<xml_diff>
--- a/requirements/ArtifactManagement.docx
+++ b/requirements/ArtifactManagement.docx
@@ -732,43 +732,42 @@
               <w:t>s</w:t>
             </w:r>
             <w:r>
+              <w:t xml:space="preserve"> diff’s </w:t>
+            </w:r>
+            <w:r>
+              <w:t>for</w:t>
+            </w:r>
+            <w:r>
               <w:t xml:space="preserve"> </w:t>
             </w:r>
-            <w:proofErr w:type="gramStart"/>
-            <w:r>
-              <w:t>diff’s</w:t>
-            </w:r>
-            <w:proofErr w:type="gramEnd"/>
-            <w:r>
-              <w:t xml:space="preserve"> </w:t>
-            </w:r>
-            <w:r>
-              <w:t>for</w:t>
-            </w:r>
-            <w:r>
-              <w:t xml:space="preserve"> </w:t>
-            </w:r>
-            <w:r>
-              <w:t>schematic files although somewhat cryptic.</w:t>
-            </w:r>
-          </w:p>
-          <w:p/>
-          <w:p>
-            <w:r>
-              <w:t>BOM files are plain tex</w:t>
+            <w:r>
+              <w:t xml:space="preserve">schematic files </w:t>
+            </w:r>
+            <w:r>
+              <w:t>(.sch) and board files (.</w:t>
+            </w:r>
+            <w:proofErr w:type="spellStart"/>
+            <w:r>
+              <w:t>brd</w:t>
+            </w:r>
+            <w:proofErr w:type="spellEnd"/>
+            <w:r>
+              <w:t xml:space="preserve">) </w:t>
+            </w:r>
+            <w:r>
+              <w:t>although somewhat cryptic.</w:t>
             </w:r>
             <w:bookmarkStart w:id="0" w:name="_GoBack"/>
             <w:bookmarkEnd w:id="0"/>
-            <w:r>
-              <w:t>t files (.txt), so no problem.</w:t>
-            </w:r>
           </w:p>
           <w:p/>
           <w:p>
             <w:r>
-              <w:t>.doc(x) files</w:t>
-            </w:r>
-          </w:p>
+              <w:t>BOM files are plain text files (.txt), so no problem.</w:t>
+            </w:r>
+          </w:p>
+          <w:p/>
+          <w:p/>
         </w:tc>
       </w:tr>
       <w:tr>

</xml_diff>

<commit_message>
new directory and file
</commit_message>
<xml_diff>
--- a/requirements/ArtifactManagement.docx
+++ b/requirements/ArtifactManagement.docx
@@ -5,20 +5,44 @@
     <w:p>
       <w:pPr>
         <w:pStyle w:val="Title"/>
-      </w:pPr>
-      <w:r>
+        <w:rPr>
+          <w:sz w:val="44"/>
+          <w:szCs w:val="44"/>
+        </w:rPr>
+      </w:pPr>
+      <w:r>
+        <w:rPr>
+          <w:sz w:val="44"/>
+          <w:szCs w:val="44"/>
+        </w:rPr>
         <w:t>I-</w:t>
       </w:r>
       <w:r>
+        <w:rPr>
+          <w:sz w:val="44"/>
+          <w:szCs w:val="44"/>
+        </w:rPr>
         <w:t>SENSE</w:t>
       </w:r>
       <w:r>
+        <w:rPr>
+          <w:sz w:val="44"/>
+          <w:szCs w:val="44"/>
+        </w:rPr>
         <w:t xml:space="preserve"> </w:t>
       </w:r>
       <w:r>
+        <w:rPr>
+          <w:sz w:val="44"/>
+          <w:szCs w:val="44"/>
+        </w:rPr>
         <w:t>Artifact</w:t>
       </w:r>
       <w:r>
+        <w:rPr>
+          <w:sz w:val="44"/>
+          <w:szCs w:val="44"/>
+        </w:rPr>
         <w:t xml:space="preserve"> Management</w:t>
       </w:r>
     </w:p>
@@ -44,33 +68,39 @@
         <w:t>teams</w:t>
       </w:r>
       <w:r>
-        <w:t xml:space="preserve"> produce </w:t>
-      </w:r>
-      <w:r>
-        <w:t xml:space="preserve">a variety of </w:t>
-      </w:r>
-      <w:r>
-        <w:t xml:space="preserve">work products </w:t>
+        <w:t xml:space="preserve"> produce work products </w:t>
       </w:r>
       <w:r>
         <w:t xml:space="preserve">that are used </w:t>
       </w:r>
       <w:r>
-        <w:t xml:space="preserve">to specify, design, build and test the ultimate </w:t>
+        <w:t xml:space="preserve">to specify, design, build and test </w:t>
       </w:r>
       <w:r>
         <w:t xml:space="preserve">sensor </w:t>
       </w:r>
       <w:r>
-        <w:t>product.</w:t>
-      </w:r>
-      <w:r>
-        <w:t xml:space="preserve">  These work products typically undergo revisions as the project progresses.</w:t>
-      </w:r>
-    </w:p>
-    <w:p>
-      <w:r>
-        <w:t xml:space="preserve">These intermediate work products are </w:t>
+        <w:t>product</w:t>
+      </w:r>
+      <w:r>
+        <w:t>s</w:t>
+      </w:r>
+      <w:r>
+        <w:t>.</w:t>
+      </w:r>
+      <w:r>
+        <w:t xml:space="preserve">  </w:t>
+      </w:r>
+    </w:p>
+    <w:p>
+      <w:r>
+        <w:t xml:space="preserve">These work products </w:t>
+      </w:r>
+      <w:r>
+        <w:t>will be</w:t>
+      </w:r>
+      <w:r>
+        <w:t xml:space="preserve"> </w:t>
       </w:r>
       <w:r>
         <w:t>referred to as</w:t>
@@ -85,18 +115,21 @@
         <w:t>artifacts</w:t>
       </w:r>
       <w:r>
-        <w:t xml:space="preserve"> and </w:t>
+        <w:rPr>
+          <w:i/>
+        </w:rPr>
+        <w:t xml:space="preserve">. </w:t>
+      </w:r>
+      <w:r>
+        <w:t xml:space="preserve"> </w:t>
+      </w:r>
+      <w:r>
+        <w:t xml:space="preserve">Examples </w:t>
       </w:r>
       <w:r>
         <w:t xml:space="preserve">include </w:t>
       </w:r>
       <w:r>
-        <w:t>things</w:t>
-      </w:r>
-      <w:r>
-        <w:t xml:space="preserve"> like </w:t>
-      </w:r>
-      <w:r>
         <w:t xml:space="preserve">use cases, </w:t>
       </w:r>
       <w:r>
@@ -127,6 +160,9 @@
         <w:t>code</w:t>
       </w:r>
       <w:r>
+        <w:t xml:space="preserve"> files</w:t>
+      </w:r>
+      <w:r>
         <w:t>, test plans and test results.</w:t>
       </w:r>
       <w:r>
@@ -153,7 +189,25 @@
         <w:t>s</w:t>
       </w:r>
       <w:r>
-        <w:t xml:space="preserve"> on what tool was used to produce </w:t>
+        <w:t xml:space="preserve"> on </w:t>
+      </w:r>
+      <w:r>
+        <w:t>the</w:t>
+      </w:r>
+      <w:r>
+        <w:t xml:space="preserve"> tool </w:t>
+      </w:r>
+      <w:r>
+        <w:t>that</w:t>
+      </w:r>
+      <w:r>
+        <w:t xml:space="preserve"> produce</w:t>
+      </w:r>
+      <w:r>
+        <w:t>s</w:t>
+      </w:r>
+      <w:r>
+        <w:t xml:space="preserve"> </w:t>
       </w:r>
       <w:r>
         <w:t>it</w:t>
@@ -165,7 +219,12 @@
         <w:t>, Eclipse</w:t>
       </w:r>
       <w:r>
-        <w:t xml:space="preserve"> and Atom produce plain text files.  </w:t>
+        <w:t xml:space="preserve"> and Atom produce plain tex</w:t>
+      </w:r>
+      <w:bookmarkStart w:id="0" w:name="_GoBack"/>
+      <w:bookmarkEnd w:id="0"/>
+      <w:r>
+        <w:t xml:space="preserve">t files.  </w:t>
       </w:r>
       <w:r>
         <w:t>Other common</w:t>
@@ -210,22 +269,43 @@
     </w:p>
     <w:p>
       <w:r>
+        <w:t>A</w:t>
+      </w:r>
+      <w:r>
+        <w:t>rtifact</w:t>
+      </w:r>
+      <w:r>
+        <w:t>s</w:t>
+      </w:r>
+      <w:r>
+        <w:t xml:space="preserve"> </w:t>
+      </w:r>
+      <w:r>
+        <w:t xml:space="preserve">typically undergo revision as </w:t>
+      </w:r>
+      <w:r>
+        <w:t>the</w:t>
+      </w:r>
+      <w:r>
+        <w:t xml:space="preserve"> project progresses.</w:t>
+      </w:r>
+      <w:r>
+        <w:t xml:space="preserve">  </w:t>
+      </w:r>
+      <w:r>
         <w:t>Engineering work is often iterative</w:t>
       </w:r>
       <w:r>
-        <w:t>.</w:t>
-      </w:r>
-      <w:r>
-        <w:t xml:space="preserve">  </w:t>
-      </w:r>
-      <w:r>
-        <w:t>Artifacts</w:t>
+        <w:t>, and, as a result, a</w:t>
+      </w:r>
+      <w:r>
+        <w:t>rtifacts</w:t>
       </w:r>
       <w:r>
         <w:t xml:space="preserve"> </w:t>
       </w:r>
       <w:r>
-        <w:t>typically</w:t>
+        <w:t>can</w:t>
       </w:r>
       <w:r>
         <w:t xml:space="preserve"> </w:t>
@@ -306,7 +386,7 @@
         <w:t xml:space="preserve">lder </w:t>
       </w:r>
       <w:r>
-        <w:t>document</w:t>
+        <w:t>artifact</w:t>
       </w:r>
       <w:r>
         <w:t xml:space="preserve">s </w:t>
@@ -428,13 +508,7 @@
         <w:t>all</w:t>
       </w:r>
       <w:r>
-        <w:t xml:space="preserve"> | </w:t>
-      </w:r>
-      <w:r>
-        <w:t>project-related</w:t>
-      </w:r>
-      <w:r>
-        <w:t>}</w:t>
+        <w:t xml:space="preserve"> | project-related}</w:t>
       </w:r>
       <w:r>
         <w:t xml:space="preserve"> </w:t>
@@ -726,22 +800,7 @@
               <w:t>git diff</w:t>
             </w:r>
             <w:r>
-              <w:t xml:space="preserve"> show</w:t>
-            </w:r>
-            <w:r>
-              <w:t>s</w:t>
-            </w:r>
-            <w:r>
-              <w:t xml:space="preserve"> diff’s </w:t>
-            </w:r>
-            <w:r>
-              <w:t>for</w:t>
-            </w:r>
-            <w:r>
-              <w:t xml:space="preserve"> </w:t>
-            </w:r>
-            <w:r>
-              <w:t xml:space="preserve">schematic files </w:t>
+              <w:t xml:space="preserve"> shows diff’s for schematic files </w:t>
             </w:r>
             <w:r>
               <w:t>(.sch) and board files (.</w:t>
@@ -757,8 +816,6 @@
             <w:r>
               <w:t>although somewhat cryptic.</w:t>
             </w:r>
-            <w:bookmarkStart w:id="0" w:name="_GoBack"/>
-            <w:bookmarkEnd w:id="0"/>
           </w:p>
           <w:p/>
           <w:p>
@@ -957,7 +1014,7 @@
         <w:t xml:space="preserve">Quick &amp; Dirty </w:t>
       </w:r>
       <w:r>
-        <w:t>Document</w:t>
+        <w:t>Artifact</w:t>
       </w:r>
       <w:r>
         <w:t xml:space="preserve"> Management for I-SENSE</w:t>

</xml_diff>